<commit_message>
erreur de merge ? /!\ manque les graphes
</commit_message>
<xml_diff>
--- a/test.docx
+++ b/test.docx
@@ -158,7 +158,7 @@
           </w:tcPr>
           <w:p>
             <w:r>
-              <w:t>C14H10</w:t>
+              <w:t>H2O</w:t>
             </w:r>
           </w:p>
         </w:tc>
@@ -224,7 +224,7 @@
           </w:tcPr>
           <w:p>
             <w:r>
-              <w:t>178.07825 Da</w:t>
+              <w:t>18.01056 Da</w:t>
             </w:r>
           </w:p>
         </w:tc>
@@ -246,7 +246,7 @@
           </w:tcPr>
           <w:p>
             <w:r>
-              <w:t>1S/C14H10/c1-3-7-13-11(5-1)9-10-12-6-2-4-8-14(12)13/h1-10H</w:t>
+              <w:t>1S/H2O/h1H2</w:t>
             </w:r>
           </w:p>
         </w:tc>
@@ -268,7 +268,357 @@
           </w:tcPr>
           <w:p>
             <w:r>
-              <w:t>c1cc2c(cc1)c1c(cc2)cccc1</w:t>
+              <w:t>O</w:t>
+            </w:r>
+          </w:p>
+        </w:tc>
+      </w:tr>
+    </w:tbl>
+    <w:p>
+      <w:pPr>
+        <w:spacing w:after="120"/>
+        <w:shd w:fill="008080"/>
+      </w:pPr>
+      <w:r>
+        <w:rPr>
+          <w:b/>
+          <w:color w:val="FFFFFF"/>
+          <w:sz w:val="28"/>
+        </w:rPr>
+        <w:t>2. COMPUTATIONAL DETAILS</w:t>
+      </w:r>
+    </w:p>
+    <w:tbl>
+      <w:tblPr>
+        <w:tblStyle w:val="TableGrid"/>
+        <w:tblW w:type="auto" w:w="0"/>
+        <w:tblLook w:firstColumn="1" w:firstRow="1" w:lastColumn="0" w:lastRow="0" w:noHBand="0" w:noVBand="1" w:val="04A0"/>
+      </w:tblPr>
+      <w:tblGrid>
+        <w:gridCol w:w="4320"/>
+        <w:gridCol w:w="4320"/>
+      </w:tblGrid>
+      <w:tr>
+        <w:tc>
+          <w:tcPr>
+            <w:tcW w:type="dxa" w:w="4320"/>
+          </w:tcPr>
+          <w:p>
+            <w:r>
+              <w:t>Software</w:t>
+            </w:r>
+          </w:p>
+        </w:tc>
+        <w:tc>
+          <w:tcPr>
+            <w:tcW w:type="dxa" w:w="4320"/>
+          </w:tcPr>
+          <w:p>
+            <w:r>
+              <w:t>Gaussian</w:t>
+            </w:r>
+          </w:p>
+        </w:tc>
+      </w:tr>
+      <w:tr>
+        <w:tc>
+          <w:tcPr>
+            <w:tcW w:type="dxa" w:w="4320"/>
+          </w:tcPr>
+          <w:p>
+            <w:r>
+              <w:t>Computational method</w:t>
+            </w:r>
+          </w:p>
+        </w:tc>
+        <w:tc>
+          <w:tcPr>
+            <w:tcW w:type="dxa" w:w="4320"/>
+          </w:tcPr>
+          <w:p>
+            <w:r>
+              <w:t>DFT</w:t>
+            </w:r>
+          </w:p>
+        </w:tc>
+      </w:tr>
+      <w:tr>
+        <w:tc>
+          <w:tcPr>
+            <w:tcW w:type="dxa" w:w="4320"/>
+          </w:tcPr>
+          <w:p>
+            <w:r>
+              <w:t>Functional</w:t>
+            </w:r>
+          </w:p>
+        </w:tc>
+        <w:tc>
+          <w:tcPr>
+            <w:tcW w:type="dxa" w:w="4320"/>
+          </w:tcPr>
+          <w:p>
+            <w:r>
+              <w:t>B3LYP</w:t>
+            </w:r>
+          </w:p>
+        </w:tc>
+      </w:tr>
+      <w:tr>
+        <w:tc>
+          <w:tcPr>
+            <w:tcW w:type="dxa" w:w="4320"/>
+          </w:tcPr>
+          <w:p>
+            <w:r>
+              <w:t>Basis set name</w:t>
+            </w:r>
+          </w:p>
+        </w:tc>
+        <w:tc>
+          <w:tcPr>
+            <w:tcW w:type="dxa" w:w="4320"/>
+          </w:tcPr>
+          <w:p>
+            <w:r>
+              <w:t>6-31G(d)</w:t>
+            </w:r>
+          </w:p>
+        </w:tc>
+      </w:tr>
+      <w:tr>
+        <w:tc>
+          <w:tcPr>
+            <w:tcW w:type="dxa" w:w="4320"/>
+          </w:tcPr>
+          <w:p>
+            <w:r>
+              <w:t>Number of basis set functions</w:t>
+            </w:r>
+          </w:p>
+        </w:tc>
+        <w:tc>
+          <w:tcPr>
+            <w:tcW w:type="dxa" w:w="4320"/>
+          </w:tcPr>
+          <w:p>
+            <w:r>
+              <w:t>19</w:t>
+            </w:r>
+          </w:p>
+        </w:tc>
+      </w:tr>
+      <w:tr>
+        <w:tc>
+          <w:tcPr>
+            <w:tcW w:type="dxa" w:w="4320"/>
+          </w:tcPr>
+          <w:p>
+            <w:r>
+              <w:t>Closed shell calculation</w:t>
+            </w:r>
+          </w:p>
+        </w:tc>
+        <w:tc>
+          <w:tcPr>
+            <w:tcW w:type="dxa" w:w="4320"/>
+          </w:tcPr>
+          <w:p>
+            <w:r>
+              <w:t>True</w:t>
+            </w:r>
+          </w:p>
+        </w:tc>
+      </w:tr>
+      <w:tr>
+        <w:tc>
+          <w:tcPr>
+            <w:tcW w:type="dxa" w:w="4320"/>
+          </w:tcPr>
+          <w:p>
+            <w:r>
+              <w:t>Requested SCF convergence on RMS and Max density matrix</w:t>
+            </w:r>
+          </w:p>
+        </w:tc>
+        <w:tc>
+          <w:tcPr>
+            <w:tcW w:type="dxa" w:w="4320"/>
+          </w:tcPr>
+          <w:p>
+            <w:r>
+              <w:t>1e-08</w:t>
+            </w:r>
+          </w:p>
+        </w:tc>
+      </w:tr>
+      <w:tr>
+        <w:tc>
+          <w:tcPr>
+            <w:tcW w:type="dxa" w:w="4320"/>
+          </w:tcPr>
+          <w:p>
+            <w:r>
+              <w:t>Requested SCF convergence on energy</w:t>
+            </w:r>
+          </w:p>
+        </w:tc>
+        <w:tc>
+          <w:tcPr>
+            <w:tcW w:type="dxa" w:w="4320"/>
+          </w:tcPr>
+          <w:p>
+            <w:r>
+              <w:t>1e-06</w:t>
+            </w:r>
+          </w:p>
+        </w:tc>
+      </w:tr>
+      <w:tr>
+        <w:tc>
+          <w:tcPr>
+            <w:tcW w:type="dxa" w:w="4320"/>
+          </w:tcPr>
+          <w:p>
+            <w:r>
+              <w:t>Job type</w:t>
+            </w:r>
+          </w:p>
+        </w:tc>
+        <w:tc>
+          <w:tcPr>
+            <w:tcW w:type="dxa" w:w="4320"/>
+          </w:tcPr>
+          <w:p>
+            <w:r>
+              <w:t>Time-dependent calculation</w:t>
+            </w:r>
+          </w:p>
+        </w:tc>
+      </w:tr>
+      <w:tr>
+        <w:tc>
+          <w:tcPr>
+            <w:tcW w:type="dxa" w:w="4320"/>
+          </w:tcPr>
+          <w:p>
+            <w:r>
+              <w:t>Number of calculated excited states and spin state</w:t>
+            </w:r>
+          </w:p>
+        </w:tc>
+        <w:tc>
+          <w:tcPr>
+            <w:tcW w:type="dxa" w:w="4320"/>
+          </w:tcPr>
+          <w:p>
+            <w:r>
+              <w:t>5</w:t>
+            </w:r>
+          </w:p>
+        </w:tc>
+      </w:tr>
+    </w:tbl>
+    <w:p>
+      <w:r>
+        <w:br/>
+        <w:t>Job type: Geometry optimization</w:t>
+      </w:r>
+    </w:p>
+    <w:tbl>
+      <w:tblPr>
+        <w:tblStyle w:val="TableGrid"/>
+        <w:tblW w:type="auto" w:w="0"/>
+        <w:tblLook w:firstColumn="1" w:firstRow="1" w:lastColumn="0" w:lastRow="0" w:noHBand="0" w:noVBand="1" w:val="04A0"/>
+      </w:tblPr>
+      <w:tblGrid>
+        <w:gridCol w:w="4320"/>
+        <w:gridCol w:w="4320"/>
+      </w:tblGrid>
+      <w:tr>
+        <w:tc>
+          <w:tcPr>
+            <w:tcW w:type="dxa" w:w="4320"/>
+          </w:tcPr>
+          <w:p>
+            <w:r>
+              <w:t>Max Force value and threshold</w:t>
+            </w:r>
+          </w:p>
+        </w:tc>
+        <w:tc>
+          <w:tcPr>
+            <w:tcW w:type="dxa" w:w="4320"/>
+          </w:tcPr>
+          <w:p>
+            <w:r>
+              <w:t>0.000156</w:t>
+            </w:r>
+          </w:p>
+        </w:tc>
+      </w:tr>
+      <w:tr>
+        <w:tc>
+          <w:tcPr>
+            <w:tcW w:type="dxa" w:w="4320"/>
+          </w:tcPr>
+          <w:p>
+            <w:r>
+              <w:t>RMS Force value and threshold</w:t>
+            </w:r>
+          </w:p>
+        </w:tc>
+        <w:tc>
+          <w:tcPr>
+            <w:tcW w:type="dxa" w:w="4320"/>
+          </w:tcPr>
+          <w:p>
+            <w:r>
+              <w:t>0.000101</w:t>
+            </w:r>
+          </w:p>
+        </w:tc>
+      </w:tr>
+      <w:tr>
+        <w:tc>
+          <w:tcPr>
+            <w:tcW w:type="dxa" w:w="4320"/>
+          </w:tcPr>
+          <w:p>
+            <w:r>
+              <w:t>Max Displacement value and threshold</w:t>
+            </w:r>
+          </w:p>
+        </w:tc>
+        <w:tc>
+          <w:tcPr>
+            <w:tcW w:type="dxa" w:w="4320"/>
+          </w:tcPr>
+          <w:p>
+            <w:r>
+              <w:t>0.000578</w:t>
+            </w:r>
+          </w:p>
+        </w:tc>
+      </w:tr>
+      <w:tr>
+        <w:tc>
+          <w:tcPr>
+            <w:tcW w:type="dxa" w:w="4320"/>
+          </w:tcPr>
+          <w:p>
+            <w:r>
+              <w:t>RMS Displacement value and threshold</w:t>
+            </w:r>
+          </w:p>
+        </w:tc>
+        <w:tc>
+          <w:tcPr>
+            <w:tcW w:type="dxa" w:w="4320"/>
+          </w:tcPr>
+          <w:p>
+            <w:r>
+              <w:t>0.000550</w:t>
             </w:r>
           </w:p>
         </w:tc>

</xml_diff>